<commit_message>
Full Anlysis of testing round 2 fixup
</commit_message>
<xml_diff>
--- a/test_2/Description of Experiment.docx
+++ b/test_2/Description of Experiment.docx
@@ -31,6 +31,11 @@
       </w:r>
       <w:r>
         <w:t xml:space="preserve"> The constraints on all parameters (curvature and its derivatives and speed and its derivatives) were the same across all runs. The MPC cost function was also held the same across all runs.</w:t>
+      </w:r>
+    </w:p>
+    <w:p>
+      <w:r>
+        <w:t xml:space="preserve">Experiment was performed at Robert Mondavi Institute on empty vineyard rows. </w:t>
       </w:r>
     </w:p>
     <w:p>
@@ -59,13 +64,7 @@
         </w:numPr>
       </w:pPr>
       <w:r>
-        <w:t>[1.</w:t>
-      </w:r>
-      <w:r>
-        <w:t>5</w:t>
-      </w:r>
-      <w:r>
-        <w:t>, 0.0, -pi/2]</w:t>
+        <w:t>[1.5, 0.0, -pi/2]</w:t>
       </w:r>
     </w:p>
     <w:p>
@@ -77,13 +76,7 @@
         </w:numPr>
       </w:pPr>
       <w:r>
-        <w:t>[</w:t>
-      </w:r>
-      <w:r>
-        <w:t>2.0</w:t>
-      </w:r>
-      <w:r>
-        <w:t>, 0.0, -pi/2]</w:t>
+        <w:t>[2.0, 0.0, -pi/2]</w:t>
       </w:r>
     </w:p>
     <w:p>
@@ -95,19 +88,7 @@
         </w:numPr>
       </w:pPr>
       <w:r>
-        <w:t>[</w:t>
-      </w:r>
-      <w:r>
-        <w:t>2</w:t>
-      </w:r>
-      <w:r>
-        <w:t>.</w:t>
-      </w:r>
-      <w:r>
-        <w:t>5</w:t>
-      </w:r>
-      <w:r>
-        <w:t>, 0.0, -pi/2]</w:t>
+        <w:t>[2.5, 0.0, -pi/2]</w:t>
       </w:r>
     </w:p>
     <w:p>
@@ -119,13 +100,7 @@
         </w:numPr>
       </w:pPr>
       <w:r>
-        <w:t>[</w:t>
-      </w:r>
-      <w:r>
-        <w:t>3</w:t>
-      </w:r>
-      <w:r>
-        <w:t>.0, 0.0, -pi/2]</w:t>
+        <w:t>[3.0, 0.0, -pi/2]</w:t>
       </w:r>
     </w:p>
     <w:p>
@@ -137,19 +112,7 @@
         </w:numPr>
       </w:pPr>
       <w:r>
-        <w:t>[</w:t>
-      </w:r>
-      <w:r>
-        <w:t>3</w:t>
-      </w:r>
-      <w:r>
-        <w:t>.</w:t>
-      </w:r>
-      <w:r>
-        <w:t>5</w:t>
-      </w:r>
-      <w:r>
-        <w:t>, 0.0, -pi/2]</w:t>
+        <w:t>[3.5, 0.0, -pi/2]</w:t>
       </w:r>
     </w:p>
     <w:p>
@@ -161,10 +124,7 @@
         </w:numPr>
       </w:pPr>
       <w:r>
-        <w:t>[4</w:t>
-      </w:r>
-      <w:r>
-        <w:t>.0, 0.0, -pi/2]</w:t>
+        <w:t>[4.0, 0.0, -pi/2]</w:t>
       </w:r>
     </w:p>
     <w:p>
@@ -349,19 +309,7 @@
         <w:pStyle w:val="Heading2"/>
       </w:pPr>
       <w:r>
-        <w:t xml:space="preserve">Section </w:t>
-      </w:r>
-      <w:r>
-        <w:t>2</w:t>
-      </w:r>
-      <w:r>
-        <w:t xml:space="preserve">: GPOPS Planner, </w:t>
-      </w:r>
-      <w:r>
-        <w:t>Reverse</w:t>
-      </w:r>
-      <w:r>
-        <w:t xml:space="preserve"> </w:t>
+        <w:t xml:space="preserve">Section 2: GPOPS Planner, Reverse </w:t>
       </w:r>
       <w:r>
         <w:t>M</w:t>
@@ -537,22 +485,7 @@
         <w:pStyle w:val="Heading2"/>
       </w:pPr>
       <w:r>
-        <w:t xml:space="preserve">Section </w:t>
-      </w:r>
-      <w:r>
-        <w:t>3</w:t>
-      </w:r>
-      <w:r>
-        <w:t xml:space="preserve">: </w:t>
-      </w:r>
-      <w:r>
-        <w:t>Backman</w:t>
-      </w:r>
-      <w:r>
-        <w:t xml:space="preserve"> Planner, </w:t>
-      </w:r>
-      <w:r>
-        <w:t>Forward Motion Only</w:t>
+        <w:t>Section 3: Backman Planner, Forward Motion Only</w:t>
       </w:r>
     </w:p>
     <w:p>
@@ -1000,10 +933,7 @@
           </w:tcPr>
           <w:p>
             <w:r>
-              <w:t xml:space="preserve">Max Heading Error </w:t>
-            </w:r>
-            <w:r>
-              <w:t>(rad)</w:t>
+              <w:t>Max Heading Error (rad)</w:t>
             </w:r>
           </w:p>
         </w:tc>
@@ -1138,10 +1068,7 @@
           </w:tcPr>
           <w:p>
             <w:r>
-              <w:t>Backman</w:t>
-            </w:r>
-            <w:r>
-              <w:t xml:space="preserve"> -</w:t>
+              <w:t>Backman -</w:t>
             </w:r>
           </w:p>
           <w:p>
@@ -1201,10 +1128,7 @@
           </w:tcPr>
           <w:p>
             <w:r>
-              <w:t>Backman</w:t>
-            </w:r>
-            <w:r>
-              <w:t xml:space="preserve"> -</w:t>
+              <w:t>Backman -</w:t>
             </w:r>
           </w:p>
           <w:p>
@@ -1261,7 +1185,151 @@
         <w:pStyle w:val="Heading1"/>
       </w:pPr>
       <w:r>
-        <w:t>Planning Times</w:t>
+        <w:t>Planning Computation Times</w:t>
+      </w:r>
+    </w:p>
+    <w:p>
+      <w:r>
+        <w:rPr>
+          <w:rStyle w:val="il"/>
+          <w:rFonts w:ascii="Arial" w:hAnsi="Arial" w:cs="Arial"/>
+          <w:color w:val="222222"/>
+          <w:shd w:val="clear" w:color="auto" w:fill="FFFFFF"/>
+        </w:rPr>
+        <w:t xml:space="preserve">On </w:t>
+      </w:r>
+      <w:r>
+        <w:rPr>
+          <w:rStyle w:val="il"/>
+          <w:rFonts w:ascii="Arial" w:hAnsi="Arial" w:cs="Arial"/>
+          <w:color w:val="222222"/>
+          <w:shd w:val="clear" w:color="auto" w:fill="FFFFFF"/>
+        </w:rPr>
+        <w:t>Dell</w:t>
+      </w:r>
+      <w:r>
+        <w:rPr>
+          <w:rFonts w:ascii="Arial" w:hAnsi="Arial" w:cs="Arial"/>
+          <w:color w:val="222222"/>
+          <w:shd w:val="clear" w:color="auto" w:fill="FFFFFF"/>
+        </w:rPr>
+        <w:t> </w:t>
+      </w:r>
+      <w:r>
+        <w:rPr>
+          <w:rStyle w:val="il"/>
+          <w:rFonts w:ascii="Arial" w:hAnsi="Arial" w:cs="Arial"/>
+          <w:color w:val="222222"/>
+          <w:shd w:val="clear" w:color="auto" w:fill="FFFFFF"/>
+        </w:rPr>
+        <w:t>L</w:t>
+      </w:r>
+      <w:r>
+        <w:rPr>
+          <w:rStyle w:val="il"/>
+          <w:rFonts w:ascii="Arial" w:hAnsi="Arial" w:cs="Arial"/>
+          <w:color w:val="222222"/>
+          <w:shd w:val="clear" w:color="auto" w:fill="FFFFFF"/>
+        </w:rPr>
+        <w:t>atitude</w:t>
+      </w:r>
+      <w:r>
+        <w:rPr>
+          <w:rFonts w:ascii="Arial" w:hAnsi="Arial" w:cs="Arial"/>
+          <w:color w:val="222222"/>
+          <w:shd w:val="clear" w:color="auto" w:fill="FFFFFF"/>
+        </w:rPr>
+        <w:t> E6520</w:t>
+      </w:r>
+    </w:p>
+    <w:tbl>
+      <w:tblPr>
+        <w:tblStyle w:val="TableGrid"/>
+        <w:tblW w:w="0" w:type="auto"/>
+        <w:tblLook w:val="04A0" w:firstRow="1" w:lastRow="0" w:firstColumn="1" w:lastColumn="0" w:noHBand="0" w:noVBand="1"/>
+      </w:tblPr>
+      <w:tblGrid>
+        <w:gridCol w:w="3116"/>
+        <w:gridCol w:w="3117"/>
+      </w:tblGrid>
+      <w:tr>
+        <w:tc>
+          <w:tcPr>
+            <w:tcW w:w="3116" w:type="dxa"/>
+          </w:tcPr>
+          <w:p/>
+        </w:tc>
+        <w:tc>
+          <w:tcPr>
+            <w:tcW w:w="3117" w:type="dxa"/>
+          </w:tcPr>
+          <w:p>
+            <w:r>
+              <w:t>Average Time to Plan</w:t>
+            </w:r>
+          </w:p>
+        </w:tc>
+      </w:tr>
+      <w:tr>
+        <w:tc>
+          <w:tcPr>
+            <w:tcW w:w="3116" w:type="dxa"/>
+          </w:tcPr>
+          <w:p>
+            <w:r>
+              <w:t>GPOPS</w:t>
+            </w:r>
+          </w:p>
+        </w:tc>
+        <w:tc>
+          <w:tcPr>
+            <w:tcW w:w="3117" w:type="dxa"/>
+          </w:tcPr>
+          <w:p>
+            <w:r>
+              <w:t>11</w:t>
+            </w:r>
+            <w:r>
+              <w:t>.1s</w:t>
+            </w:r>
+          </w:p>
+        </w:tc>
+      </w:tr>
+      <w:tr>
+        <w:tc>
+          <w:tcPr>
+            <w:tcW w:w="3116" w:type="dxa"/>
+          </w:tcPr>
+          <w:p>
+            <w:r>
+              <w:t>Backman</w:t>
+            </w:r>
+          </w:p>
+        </w:tc>
+        <w:tc>
+          <w:tcPr>
+            <w:tcW w:w="3117" w:type="dxa"/>
+          </w:tcPr>
+          <w:p>
+            <w:r>
+              <w:t>0.</w:t>
+            </w:r>
+            <w:r>
+              <w:t>6</w:t>
+            </w:r>
+            <w:r>
+              <w:t>7s</w:t>
+            </w:r>
+          </w:p>
+        </w:tc>
+      </w:tr>
+    </w:tbl>
+    <w:p>
+      <w:pPr>
+        <w:pStyle w:val="Heading1"/>
+      </w:pPr>
+      <w:r>
+        <w:t>Final Time of Paths</w:t>
       </w:r>
     </w:p>
     <w:p>
@@ -1275,7 +1343,10 @@
       </w:pPr>
       <w:r>
         <w:lastRenderedPageBreak/>
-        <w:t>Final Time for Planned Paths</w:t>
+        <w:t xml:space="preserve">Final Time </w:t>
+      </w:r>
+      <w:r>
+        <w:t>in planning</w:t>
       </w:r>
     </w:p>
     <w:p>
@@ -1356,13 +1427,7 @@
       </w:pPr>
       <w:r>
         <w:lastRenderedPageBreak/>
-        <w:t xml:space="preserve">Final Time for </w:t>
-      </w:r>
-      <w:r>
-        <w:t>Actual (Tracked)</w:t>
-      </w:r>
-      <w:r>
-        <w:t xml:space="preserve"> Paths</w:t>
+        <w:t>Final Time for Actual (Tracked) Paths</w:t>
       </w:r>
     </w:p>
     <w:p>
@@ -1764,10 +1829,7 @@
         </w:drawing>
       </w:r>
       <w:r>
-        <w:t>GPOPS</w:t>
-      </w:r>
-      <w:r>
-        <w:t>, Reverse motion allowed from [0,</w:t>
+        <w:t>GPOPS, Reverse motion allowed from [0,</w:t>
       </w:r>
       <w:r>
         <w:t xml:space="preserve"> </w:t>
@@ -2752,6 +2814,11 @@
       <w:szCs w:val="24"/>
     </w:rPr>
   </w:style>
+  <w:style w:type="character" w:customStyle="1" w:styleId="il">
+    <w:name w:val="il"/>
+    <w:basedOn w:val="DefaultParagraphFont"/>
+    <w:rsid w:val="00E37A4A"/>
+  </w:style>
 </w:styles>
 </file>
 

</xml_diff>